<commit_message>
adding before update on book trigger
</commit_message>
<xml_diff>
--- a/Online Hotel Database.docx
+++ b/Online Hotel Database.docx
@@ -421,25 +421,7 @@
                                         <w:sz w:val="32"/>
                                         <w:szCs w:val="32"/>
                                       </w:rPr>
-                                      <w:t xml:space="preserve">Ahmed Sultan </w:t>
-                                    </w:r>
-                                    <w:proofErr w:type="spellStart"/>
-                                    <w:r>
-                                      <w:rPr>
-                                        <w:color w:val="595959" w:themeColor="text1" w:themeTint="A6"/>
-                                        <w:sz w:val="32"/>
-                                        <w:szCs w:val="32"/>
-                                      </w:rPr>
-                                      <w:t>Asiri</w:t>
-                                    </w:r>
-                                    <w:proofErr w:type="spellEnd"/>
-                                    <w:r>
-                                      <w:rPr>
-                                        <w:color w:val="595959" w:themeColor="text1" w:themeTint="A6"/>
-                                        <w:sz w:val="32"/>
-                                        <w:szCs w:val="32"/>
-                                      </w:rPr>
-                                      <w:t xml:space="preserve"> – 1636836</w:t>
+                                      <w:t>Ahmed Sultan Asiri – 1636836</w:t>
                                     </w:r>
                                   </w:sdtContent>
                                 </w:sdt>
@@ -548,25 +530,7 @@
                                   <w:sz w:val="32"/>
                                   <w:szCs w:val="32"/>
                                 </w:rPr>
-                                <w:t xml:space="preserve">Ahmed Sultan </w:t>
-                              </w:r>
-                              <w:proofErr w:type="spellStart"/>
-                              <w:r>
-                                <w:rPr>
-                                  <w:color w:val="595959" w:themeColor="text1" w:themeTint="A6"/>
-                                  <w:sz w:val="32"/>
-                                  <w:szCs w:val="32"/>
-                                </w:rPr>
-                                <w:t>Asiri</w:t>
-                              </w:r>
-                              <w:proofErr w:type="spellEnd"/>
-                              <w:r>
-                                <w:rPr>
-                                  <w:color w:val="595959" w:themeColor="text1" w:themeTint="A6"/>
-                                  <w:sz w:val="32"/>
-                                  <w:szCs w:val="32"/>
-                                </w:rPr>
-                                <w:t xml:space="preserve"> – 1636836</w:t>
+                                <w:t>Ahmed Sultan Asiri – 1636836</w:t>
                               </w:r>
                             </w:sdtContent>
                           </w:sdt>
@@ -693,23 +657,13 @@
                                       </w:rPr>
                                       <w:t xml:space="preserve">Dr. </w:t>
                                     </w:r>
-                                    <w:proofErr w:type="spellStart"/>
                                     <w:r>
                                       <w:rPr>
                                         <w:color w:val="595959" w:themeColor="text1" w:themeTint="A6"/>
                                         <w:sz w:val="32"/>
                                         <w:szCs w:val="32"/>
                                       </w:rPr>
-                                      <w:t>Mutasem</w:t>
-                                    </w:r>
-                                    <w:proofErr w:type="spellEnd"/>
-                                    <w:r>
-                                      <w:rPr>
-                                        <w:color w:val="595959" w:themeColor="text1" w:themeTint="A6"/>
-                                        <w:sz w:val="32"/>
-                                        <w:szCs w:val="32"/>
-                                      </w:rPr>
-                                      <w:t xml:space="preserve"> Mohammed Jarrah</w:t>
+                                      <w:t>Mutasem Mohammed Jarrah</w:t>
                                     </w:r>
                                   </w:p>
                                 </w:sdtContent>
@@ -791,23 +745,13 @@
                                 </w:rPr>
                                 <w:t xml:space="preserve">Dr. </w:t>
                               </w:r>
-                              <w:proofErr w:type="spellStart"/>
                               <w:r>
                                 <w:rPr>
                                   <w:color w:val="595959" w:themeColor="text1" w:themeTint="A6"/>
                                   <w:sz w:val="32"/>
                                   <w:szCs w:val="32"/>
                                 </w:rPr>
-                                <w:t>Mutasem</w:t>
-                              </w:r>
-                              <w:proofErr w:type="spellEnd"/>
-                              <w:r>
-                                <w:rPr>
-                                  <w:color w:val="595959" w:themeColor="text1" w:themeTint="A6"/>
-                                  <w:sz w:val="32"/>
-                                  <w:szCs w:val="32"/>
-                                </w:rPr>
-                                <w:t xml:space="preserve"> Mohammed Jarrah</w:t>
+                                <w:t>Mutasem Mohammed Jarrah</w:t>
                               </w:r>
                             </w:p>
                           </w:sdtContent>
@@ -1092,8 +1036,6 @@
           <w:docGrid w:linePitch="360"/>
         </w:sectPr>
       </w:pPr>
-      <w:bookmarkStart w:id="0" w:name="_GoBack"/>
-      <w:bookmarkEnd w:id="0"/>
     </w:p>
     <w:p>
       <w:pPr>
@@ -2245,7 +2187,7 @@
                 <w:lang w:val="en-US"/>
               </w:rPr>
             </w:pPr>
-            <w:bookmarkStart w:id="1" w:name="_Hlk26399557"/>
+            <w:bookmarkStart w:id="0" w:name="_Hlk26399557"/>
             <w:r>
               <w:rPr>
                 <w:sz w:val="28"/>
@@ -2344,7 +2286,7 @@
           </w:p>
         </w:tc>
       </w:tr>
-      <w:bookmarkEnd w:id="1"/>
+      <w:bookmarkEnd w:id="0"/>
     </w:tbl>
     <w:p>
       <w:pPr>
@@ -13756,11 +13698,359 @@
     </w:p>
     <w:p>
       <w:pPr>
-        <w:rPr>
-          <w:b/>
-          <w:bCs/>
-          <w:szCs w:val="32"/>
-          <w:lang w:val="en-US"/>
+        <w:spacing w:after="0"/>
+        <w:rPr>
+          <w:rFonts w:ascii="Courier New" w:hAnsi="Courier New" w:cs="Courier New"/>
+          <w:noProof/>
+        </w:rPr>
+      </w:pPr>
+      <w:r>
+        <w:rPr>
+          <w:rFonts w:asciiTheme="minorBidi" w:hAnsiTheme="minorBidi"/>
+          <w:b/>
+          <w:bCs/>
+          <w:noProof/>
+        </w:rPr>
+        <w:lastRenderedPageBreak/>
+        <w:t xml:space="preserve">BEFORE </w:t>
+      </w:r>
+      <w:r>
+        <w:rPr>
+          <w:rFonts w:asciiTheme="minorBidi" w:hAnsiTheme="minorBidi"/>
+          <w:b/>
+          <w:bCs/>
+          <w:noProof/>
+        </w:rPr>
+        <w:t>UPDATE</w:t>
+      </w:r>
+      <w:r>
+        <w:rPr>
+          <w:rFonts w:asciiTheme="minorBidi" w:hAnsiTheme="minorBidi"/>
+          <w:b/>
+          <w:bCs/>
+          <w:noProof/>
+        </w:rPr>
+        <w:t xml:space="preserve"> </w:t>
+      </w:r>
+      <w:r>
+        <w:rPr>
+          <w:rFonts w:asciiTheme="minorBidi" w:hAnsiTheme="minorBidi"/>
+          <w:b/>
+          <w:bCs/>
+          <w:noProof/>
+        </w:rPr>
+        <w:t>BOOK</w:t>
+      </w:r>
+    </w:p>
+    <w:p>
+      <w:pPr>
+        <w:spacing w:after="0"/>
+        <w:rPr>
+          <w:rFonts w:ascii="Courier New" w:hAnsi="Courier New" w:cs="Courier New"/>
+        </w:rPr>
+      </w:pPr>
+      <w:r>
+        <w:rPr>
+          <w:rFonts w:ascii="Courier New" w:hAnsi="Courier New" w:cs="Courier New"/>
+        </w:rPr>
+        <w:t xml:space="preserve">create or replace trigger </w:t>
+      </w:r>
+      <w:proofErr w:type="spellStart"/>
+      <w:r>
+        <w:rPr>
+          <w:rFonts w:ascii="Courier New" w:hAnsi="Courier New" w:cs="Courier New"/>
+        </w:rPr>
+        <w:t>before_update_book</w:t>
+      </w:r>
+      <w:proofErr w:type="spellEnd"/>
+      <w:r>
+        <w:rPr>
+          <w:rFonts w:ascii="Courier New" w:hAnsi="Courier New" w:cs="Courier New"/>
+        </w:rPr>
+        <w:t xml:space="preserve"> before update on book for each row</w:t>
+      </w:r>
+    </w:p>
+    <w:p>
+      <w:pPr>
+        <w:spacing w:after="0"/>
+        <w:rPr>
+          <w:rFonts w:ascii="Courier New" w:hAnsi="Courier New" w:cs="Courier New"/>
+        </w:rPr>
+      </w:pPr>
+      <w:r>
+        <w:rPr>
+          <w:rFonts w:ascii="Courier New" w:hAnsi="Courier New" w:cs="Courier New"/>
+        </w:rPr>
+        <w:t>declare</w:t>
+      </w:r>
+    </w:p>
+    <w:p>
+      <w:pPr>
+        <w:spacing w:after="0"/>
+        <w:rPr>
+          <w:rFonts w:ascii="Courier New" w:hAnsi="Courier New" w:cs="Courier New"/>
+        </w:rPr>
+      </w:pPr>
+      <w:proofErr w:type="spellStart"/>
+      <w:r>
+        <w:rPr>
+          <w:rFonts w:ascii="Courier New" w:hAnsi="Courier New" w:cs="Courier New"/>
+        </w:rPr>
+        <w:t>roomPrice</w:t>
+      </w:r>
+      <w:proofErr w:type="spellEnd"/>
+      <w:r>
+        <w:rPr>
+          <w:rFonts w:ascii="Courier New" w:hAnsi="Courier New" w:cs="Courier New"/>
+        </w:rPr>
+        <w:t xml:space="preserve"> float;</w:t>
+      </w:r>
+    </w:p>
+    <w:p>
+      <w:pPr>
+        <w:spacing w:after="0"/>
+        <w:rPr>
+          <w:rFonts w:ascii="Courier New" w:hAnsi="Courier New" w:cs="Courier New"/>
+        </w:rPr>
+      </w:pPr>
+      <w:r>
+        <w:rPr>
+          <w:rFonts w:ascii="Courier New" w:hAnsi="Courier New" w:cs="Courier New"/>
+        </w:rPr>
+        <w:t>begin</w:t>
+      </w:r>
+    </w:p>
+    <w:p>
+      <w:pPr>
+        <w:spacing w:after="0"/>
+        <w:rPr>
+          <w:rFonts w:ascii="Courier New" w:hAnsi="Courier New" w:cs="Courier New"/>
+        </w:rPr>
+      </w:pPr>
+      <w:r>
+        <w:rPr>
+          <w:rFonts w:ascii="Courier New" w:hAnsi="Courier New" w:cs="Courier New"/>
+        </w:rPr>
+        <w:t xml:space="preserve">select price into </w:t>
+      </w:r>
+      <w:proofErr w:type="spellStart"/>
+      <w:r>
+        <w:rPr>
+          <w:rFonts w:ascii="Courier New" w:hAnsi="Courier New" w:cs="Courier New"/>
+        </w:rPr>
+        <w:t>roomPrice</w:t>
+      </w:r>
+      <w:proofErr w:type="spellEnd"/>
+      <w:r>
+        <w:rPr>
+          <w:rFonts w:ascii="Courier New" w:hAnsi="Courier New" w:cs="Courier New"/>
+        </w:rPr>
+        <w:t xml:space="preserve"> from room where id </w:t>
+      </w:r>
+      <w:proofErr w:type="gramStart"/>
+      <w:r>
+        <w:rPr>
+          <w:rFonts w:ascii="Courier New" w:hAnsi="Courier New" w:cs="Courier New"/>
+        </w:rPr>
+        <w:t>= :</w:t>
+      </w:r>
+      <w:proofErr w:type="spellStart"/>
+      <w:r>
+        <w:rPr>
+          <w:rFonts w:ascii="Courier New" w:hAnsi="Courier New" w:cs="Courier New"/>
+        </w:rPr>
+        <w:t>old</w:t>
+      </w:r>
+      <w:proofErr w:type="gramEnd"/>
+      <w:r>
+        <w:rPr>
+          <w:rFonts w:ascii="Courier New" w:hAnsi="Courier New" w:cs="Courier New"/>
+        </w:rPr>
+        <w:t>.room_id</w:t>
+      </w:r>
+      <w:proofErr w:type="spellEnd"/>
+      <w:r>
+        <w:rPr>
+          <w:rFonts w:ascii="Courier New" w:hAnsi="Courier New" w:cs="Courier New"/>
+        </w:rPr>
+        <w:t xml:space="preserve"> and </w:t>
+      </w:r>
+      <w:proofErr w:type="spellStart"/>
+      <w:r>
+        <w:rPr>
+          <w:rFonts w:ascii="Courier New" w:hAnsi="Courier New" w:cs="Courier New"/>
+        </w:rPr>
+        <w:t>hotel_id</w:t>
+      </w:r>
+      <w:proofErr w:type="spellEnd"/>
+      <w:r>
+        <w:rPr>
+          <w:rFonts w:ascii="Courier New" w:hAnsi="Courier New" w:cs="Courier New"/>
+        </w:rPr>
+        <w:t xml:space="preserve"> = :</w:t>
+      </w:r>
+      <w:proofErr w:type="spellStart"/>
+      <w:r>
+        <w:rPr>
+          <w:rFonts w:ascii="Courier New" w:hAnsi="Courier New" w:cs="Courier New"/>
+        </w:rPr>
+        <w:t>old.hotel_id</w:t>
+      </w:r>
+      <w:proofErr w:type="spellEnd"/>
+      <w:r>
+        <w:rPr>
+          <w:rFonts w:ascii="Courier New" w:hAnsi="Courier New" w:cs="Courier New"/>
+        </w:rPr>
+        <w:t>;</w:t>
+      </w:r>
+    </w:p>
+    <w:p>
+      <w:pPr>
+        <w:spacing w:after="0"/>
+        <w:rPr>
+          <w:rFonts w:ascii="Courier New" w:hAnsi="Courier New" w:cs="Courier New"/>
+        </w:rPr>
+      </w:pPr>
+      <w:proofErr w:type="gramStart"/>
+      <w:r>
+        <w:rPr>
+          <w:rFonts w:ascii="Courier New" w:hAnsi="Courier New" w:cs="Courier New"/>
+        </w:rPr>
+        <w:t>:</w:t>
+      </w:r>
+      <w:proofErr w:type="spellStart"/>
+      <w:r>
+        <w:rPr>
+          <w:rFonts w:ascii="Courier New" w:hAnsi="Courier New" w:cs="Courier New"/>
+        </w:rPr>
+        <w:t>new</w:t>
+      </w:r>
+      <w:proofErr w:type="gramEnd"/>
+      <w:r>
+        <w:rPr>
+          <w:rFonts w:ascii="Courier New" w:hAnsi="Courier New" w:cs="Courier New"/>
+        </w:rPr>
+        <w:t>.total_days</w:t>
+      </w:r>
+      <w:proofErr w:type="spellEnd"/>
+      <w:r>
+        <w:rPr>
+          <w:rFonts w:ascii="Courier New" w:hAnsi="Courier New" w:cs="Courier New"/>
+        </w:rPr>
+        <w:t xml:space="preserve"> := :</w:t>
+      </w:r>
+      <w:proofErr w:type="spellStart"/>
+      <w:r>
+        <w:rPr>
+          <w:rFonts w:ascii="Courier New" w:hAnsi="Courier New" w:cs="Courier New"/>
+        </w:rPr>
+        <w:t>new.check_out</w:t>
+      </w:r>
+      <w:proofErr w:type="spellEnd"/>
+      <w:r>
+        <w:rPr>
+          <w:rFonts w:ascii="Courier New" w:hAnsi="Courier New" w:cs="Courier New"/>
+        </w:rPr>
+        <w:t xml:space="preserve"> - :</w:t>
+      </w:r>
+      <w:proofErr w:type="spellStart"/>
+      <w:r>
+        <w:rPr>
+          <w:rFonts w:ascii="Courier New" w:hAnsi="Courier New" w:cs="Courier New"/>
+        </w:rPr>
+        <w:t>old.check_in</w:t>
+      </w:r>
+      <w:proofErr w:type="spellEnd"/>
+      <w:r>
+        <w:rPr>
+          <w:rFonts w:ascii="Courier New" w:hAnsi="Courier New" w:cs="Courier New"/>
+        </w:rPr>
+        <w:t xml:space="preserve"> ; </w:t>
+      </w:r>
+    </w:p>
+    <w:p>
+      <w:pPr>
+        <w:spacing w:after="0"/>
+        <w:rPr>
+          <w:rFonts w:ascii="Courier New" w:hAnsi="Courier New" w:cs="Courier New"/>
+        </w:rPr>
+      </w:pPr>
+      <w:proofErr w:type="gramStart"/>
+      <w:r>
+        <w:rPr>
+          <w:rFonts w:ascii="Courier New" w:hAnsi="Courier New" w:cs="Courier New"/>
+        </w:rPr>
+        <w:t>:</w:t>
+      </w:r>
+      <w:proofErr w:type="spellStart"/>
+      <w:r>
+        <w:rPr>
+          <w:rFonts w:ascii="Courier New" w:hAnsi="Courier New" w:cs="Courier New"/>
+        </w:rPr>
+        <w:t>new</w:t>
+      </w:r>
+      <w:proofErr w:type="gramEnd"/>
+      <w:r>
+        <w:rPr>
+          <w:rFonts w:ascii="Courier New" w:hAnsi="Courier New" w:cs="Courier New"/>
+        </w:rPr>
+        <w:t>.total_price</w:t>
+      </w:r>
+      <w:proofErr w:type="spellEnd"/>
+      <w:r>
+        <w:rPr>
+          <w:rFonts w:ascii="Courier New" w:hAnsi="Courier New" w:cs="Courier New"/>
+        </w:rPr>
+        <w:t xml:space="preserve"> := </w:t>
+      </w:r>
+      <w:proofErr w:type="spellStart"/>
+      <w:r>
+        <w:rPr>
+          <w:rFonts w:ascii="Courier New" w:hAnsi="Courier New" w:cs="Courier New"/>
+        </w:rPr>
+        <w:t>roomPrice</w:t>
+      </w:r>
+      <w:proofErr w:type="spellEnd"/>
+      <w:r>
+        <w:rPr>
+          <w:rFonts w:ascii="Courier New" w:hAnsi="Courier New" w:cs="Courier New"/>
+        </w:rPr>
+        <w:t xml:space="preserve"> * :</w:t>
+      </w:r>
+      <w:proofErr w:type="spellStart"/>
+      <w:r>
+        <w:rPr>
+          <w:rFonts w:ascii="Courier New" w:hAnsi="Courier New" w:cs="Courier New"/>
+        </w:rPr>
+        <w:t>new.total_days</w:t>
+      </w:r>
+      <w:proofErr w:type="spellEnd"/>
+      <w:r>
+        <w:rPr>
+          <w:rFonts w:ascii="Courier New" w:hAnsi="Courier New" w:cs="Courier New"/>
+        </w:rPr>
+        <w:t>;</w:t>
+      </w:r>
+    </w:p>
+    <w:p>
+      <w:pPr>
+        <w:spacing w:after="0"/>
+        <w:rPr>
+          <w:rFonts w:ascii="Courier New" w:hAnsi="Courier New" w:cs="Courier New"/>
+        </w:rPr>
+      </w:pPr>
+      <w:r>
+        <w:rPr>
+          <w:rFonts w:ascii="Courier New" w:hAnsi="Courier New" w:cs="Courier New"/>
+        </w:rPr>
+        <w:t>end;</w:t>
+      </w:r>
+    </w:p>
+    <w:p>
+      <w:pPr>
+        <w:spacing w:after="0"/>
+        <w:rPr>
+          <w:rFonts w:ascii="Courier New" w:hAnsi="Courier New" w:cs="Courier New"/>
         </w:rPr>
       </w:pPr>
     </w:p>
@@ -14163,6 +14453,15 @@
       <w:pPr>
         <w:spacing w:after="0"/>
         <w:rPr>
+          <w:rFonts w:ascii="Courier New" w:hAnsi="Courier New" w:cs="Courier New"/>
+          <w:lang w:val="en-US"/>
+        </w:rPr>
+      </w:pPr>
+    </w:p>
+    <w:p>
+      <w:pPr>
+        <w:spacing w:after="0" w:line="360" w:lineRule="auto"/>
+        <w:rPr>
           <w:b/>
           <w:bCs/>
           <w:sz w:val="32"/>
@@ -14713,6 +15012,87 @@
           <w:lang w:val="en-US"/>
         </w:rPr>
       </w:pPr>
+    </w:p>
+    <w:p>
+      <w:pPr>
+        <w:spacing w:after="0"/>
+        <w:rPr>
+          <w:rFonts w:ascii="Courier New" w:hAnsi="Courier New" w:cs="Courier New"/>
+          <w:lang w:val="en-US"/>
+        </w:rPr>
+      </w:pPr>
+    </w:p>
+    <w:p>
+      <w:pPr>
+        <w:spacing w:after="0"/>
+        <w:rPr>
+          <w:rFonts w:ascii="Courier New" w:hAnsi="Courier New" w:cs="Courier New"/>
+          <w:lang w:val="en-US"/>
+        </w:rPr>
+      </w:pPr>
+    </w:p>
+    <w:p>
+      <w:pPr>
+        <w:spacing w:after="0"/>
+        <w:rPr>
+          <w:rFonts w:ascii="Courier New" w:hAnsi="Courier New" w:cs="Courier New"/>
+          <w:lang w:val="en-US"/>
+        </w:rPr>
+      </w:pPr>
+    </w:p>
+    <w:p>
+      <w:pPr>
+        <w:spacing w:after="0"/>
+        <w:rPr>
+          <w:rFonts w:ascii="Courier New" w:hAnsi="Courier New" w:cs="Courier New"/>
+          <w:lang w:val="en-US"/>
+        </w:rPr>
+      </w:pPr>
+    </w:p>
+    <w:p>
+      <w:pPr>
+        <w:spacing w:after="0"/>
+        <w:rPr>
+          <w:rFonts w:ascii="Courier New" w:hAnsi="Courier New" w:cs="Courier New"/>
+          <w:lang w:val="en-US"/>
+        </w:rPr>
+      </w:pPr>
+    </w:p>
+    <w:p>
+      <w:pPr>
+        <w:spacing w:after="0"/>
+        <w:rPr>
+          <w:rFonts w:ascii="Courier New" w:hAnsi="Courier New" w:cs="Courier New"/>
+          <w:lang w:val="en-US"/>
+        </w:rPr>
+      </w:pPr>
+    </w:p>
+    <w:p>
+      <w:pPr>
+        <w:spacing w:after="0"/>
+        <w:rPr>
+          <w:rFonts w:ascii="Courier New" w:hAnsi="Courier New" w:cs="Courier New"/>
+          <w:lang w:val="en-US"/>
+        </w:rPr>
+      </w:pPr>
+    </w:p>
+    <w:p>
+      <w:pPr>
+        <w:spacing w:after="0"/>
+        <w:rPr>
+          <w:rFonts w:ascii="Courier New" w:hAnsi="Courier New" w:cs="Courier New"/>
+          <w:lang w:val="en-US"/>
+        </w:rPr>
+      </w:pPr>
+    </w:p>
+    <w:p>
+      <w:pPr>
+        <w:spacing w:after="0"/>
+        <w:rPr>
+          <w:rFonts w:ascii="Courier New" w:hAnsi="Courier New" w:cs="Courier New"/>
+          <w:lang w:val="en-US"/>
+        </w:rPr>
+      </w:pPr>
       <w:r>
         <w:rPr>
           <w:rFonts w:asciiTheme="minorBidi" w:hAnsiTheme="minorBidi"/>
@@ -14720,6 +15100,7 @@
           <w:bCs/>
           <w:lang w:val="en-US"/>
         </w:rPr>
+        <w:lastRenderedPageBreak/>
         <w:t xml:space="preserve">CHECK </w:t>
       </w:r>
       <w:r>
@@ -15233,6 +15614,26 @@
           <w:lang w:val="en-US"/>
         </w:rPr>
       </w:pPr>
+    </w:p>
+    <w:p>
+      <w:pPr>
+        <w:spacing w:after="0"/>
+        <w:rPr>
+          <w:rFonts w:ascii="Courier New" w:hAnsi="Courier New" w:cs="Courier New"/>
+          <w:lang w:val="en-US"/>
+        </w:rPr>
+      </w:pPr>
+      <w:bookmarkStart w:id="1" w:name="_GoBack"/>
+      <w:bookmarkEnd w:id="1"/>
+    </w:p>
+    <w:p>
+      <w:pPr>
+        <w:spacing w:after="0"/>
+        <w:rPr>
+          <w:rFonts w:ascii="Courier New" w:hAnsi="Courier New" w:cs="Courier New"/>
+          <w:lang w:val="en-US"/>
+        </w:rPr>
+      </w:pPr>
       <w:r>
         <w:rPr>
           <w:rFonts w:asciiTheme="minorBidi" w:hAnsiTheme="minorBidi"/>
@@ -15240,7 +15641,6 @@
           <w:bCs/>
           <w:lang w:val="en-US"/>
         </w:rPr>
-        <w:lastRenderedPageBreak/>
         <w:t>CHECK IF THE BOOK ID EXIST OR NOT, 1 FOR EXIST, -1 FOR NOT EXIST</w:t>
       </w:r>
     </w:p>
@@ -16467,7 +16867,7 @@
   <w:style w:type="paragraph" w:default="1" w:styleId="Normal">
     <w:name w:val="Normal"/>
     <w:qFormat/>
-    <w:rsid w:val="00301B47"/>
+    <w:rsid w:val="007768C7"/>
   </w:style>
   <w:style w:type="character" w:default="1" w:styleId="DefaultParagraphFont">
     <w:name w:val="Default Paragraph Font"/>
@@ -16960,7 +17360,7 @@
 </file>
 
 <file path=customXml/itemProps2.xml><?xml version="1.0" encoding="utf-8"?>
-<ds:datastoreItem xmlns:ds="http://schemas.openxmlformats.org/officeDocument/2006/customXml" ds:itemID="{C7A7F3BD-F1BC-44CB-B100-1651461F732F}">
+<ds:datastoreItem xmlns:ds="http://schemas.openxmlformats.org/officeDocument/2006/customXml" ds:itemID="{587D4704-F446-4BD5-AE0E-A0B0E5C0D2AE}">
   <ds:schemaRefs>
     <ds:schemaRef ds:uri="http://schemas.openxmlformats.org/officeDocument/2006/bibliography"/>
   </ds:schemaRefs>

</xml_diff>